<commit_message>
Septimo Comit, realizacion de diagrama entidad relacion y modificaciones leves en la documentaciòn
</commit_message>
<xml_diff>
--- a/Documentación/DOCUMENTACION WORD.docx
+++ b/Documentación/DOCUMENTACION WORD.docx
@@ -9064,15 +9064,7 @@
                 <w:sz w:val="24"/>
                 <w:szCs w:val="24"/>
               </w:rPr>
-              <w:t>Curso normal de eventos</w:t>
-            </w:r>
-            <w:r>
-              <w:rPr>
-                <w:rFonts w:ascii="Arial" w:hAnsi="Arial" w:cs="Arial"/>
-                <w:sz w:val="24"/>
-                <w:szCs w:val="24"/>
-              </w:rPr>
-              <w:t>:</w:t>
+              <w:t>Curso normal de eventos:</w:t>
             </w:r>
           </w:p>
         </w:tc>
@@ -9164,17 +9156,7 @@
                 <w:sz w:val="24"/>
                 <w:szCs w:val="24"/>
               </w:rPr>
-              <w:t xml:space="preserve">El sistema verifica si existe en </w:t>
-            </w:r>
-            <w:bookmarkStart w:id="0" w:name="_GoBack"/>
-            <w:bookmarkEnd w:id="0"/>
-            <w:r>
-              <w:rPr>
-                <w:rFonts w:ascii="Arial" w:hAnsi="Arial" w:cs="Arial"/>
-                <w:sz w:val="24"/>
-                <w:szCs w:val="24"/>
-              </w:rPr>
-              <w:t>la base de datos.</w:t>
+              <w:t>El sistema verifica si existe en la base de datos.</w:t>
             </w:r>
           </w:p>
           <w:p>
@@ -9263,6 +9245,282 @@
           <w:szCs w:val="24"/>
         </w:rPr>
       </w:pPr>
+    </w:p>
+    <w:tbl>
+      <w:tblPr>
+        <w:tblStyle w:val="Tabladecuadrcula6concolores-nfasis5"/>
+        <w:tblW w:w="0" w:type="auto"/>
+        <w:tblLook w:val="04A0" w:firstRow="1" w:lastRow="0" w:firstColumn="1" w:lastColumn="0" w:noHBand="0" w:noVBand="1"/>
+      </w:tblPr>
+      <w:tblGrid>
+        <w:gridCol w:w="1838"/>
+        <w:gridCol w:w="7655"/>
+      </w:tblGrid>
+      <w:tr>
+        <w:trPr>
+          <w:cnfStyle w:val="100000000000" w:firstRow="1" w:lastRow="0" w:firstColumn="0" w:lastColumn="0" w:oddVBand="0" w:evenVBand="0" w:oddHBand="0" w:evenHBand="0" w:firstRowFirstColumn="0" w:firstRowLastColumn="0" w:lastRowFirstColumn="0" w:lastRowLastColumn="0"/>
+        </w:trPr>
+        <w:tc>
+          <w:tcPr>
+            <w:cnfStyle w:val="001000000000" w:firstRow="0" w:lastRow="0" w:firstColumn="1" w:lastColumn="0" w:oddVBand="0" w:evenVBand="0" w:oddHBand="0" w:evenHBand="0" w:firstRowFirstColumn="0" w:firstRowLastColumn="0" w:lastRowFirstColumn="0" w:lastRowLastColumn="0"/>
+            <w:tcW w:w="1838" w:type="dxa"/>
+          </w:tcPr>
+          <w:p>
+            <w:pPr>
+              <w:jc w:val="center"/>
+              <w:rPr>
+                <w:rFonts w:ascii="Arial" w:hAnsi="Arial" w:cs="Arial"/>
+                <w:sz w:val="24"/>
+                <w:szCs w:val="24"/>
+              </w:rPr>
+            </w:pPr>
+            <w:r>
+              <w:rPr>
+                <w:rFonts w:ascii="Arial" w:hAnsi="Arial" w:cs="Arial"/>
+                <w:sz w:val="24"/>
+                <w:szCs w:val="24"/>
+              </w:rPr>
+              <w:t>Identificador:</w:t>
+            </w:r>
+          </w:p>
+        </w:tc>
+        <w:tc>
+          <w:tcPr>
+            <w:tcW w:w="7655" w:type="dxa"/>
+          </w:tcPr>
+          <w:p>
+            <w:pPr>
+              <w:cnfStyle w:val="100000000000" w:firstRow="1" w:lastRow="0" w:firstColumn="0" w:lastColumn="0" w:oddVBand="0" w:evenVBand="0" w:oddHBand="0" w:evenHBand="0" w:firstRowFirstColumn="0" w:firstRowLastColumn="0" w:lastRowFirstColumn="0" w:lastRowLastColumn="0"/>
+              <w:rPr>
+                <w:rFonts w:ascii="Arial" w:hAnsi="Arial" w:cs="Arial"/>
+                <w:sz w:val="24"/>
+                <w:szCs w:val="24"/>
+              </w:rPr>
+            </w:pPr>
+            <w:r>
+              <w:rPr>
+                <w:rFonts w:ascii="Arial" w:hAnsi="Arial" w:cs="Arial"/>
+                <w:sz w:val="24"/>
+                <w:szCs w:val="24"/>
+              </w:rPr>
+              <w:t xml:space="preserve">CDU-03 </w:t>
+            </w:r>
+          </w:p>
+        </w:tc>
+      </w:tr>
+      <w:tr>
+        <w:trPr>
+          <w:cnfStyle w:val="000000100000" w:firstRow="0" w:lastRow="0" w:firstColumn="0" w:lastColumn="0" w:oddVBand="0" w:evenVBand="0" w:oddHBand="1" w:evenHBand="0" w:firstRowFirstColumn="0" w:firstRowLastColumn="0" w:lastRowFirstColumn="0" w:lastRowLastColumn="0"/>
+        </w:trPr>
+        <w:tc>
+          <w:tcPr>
+            <w:cnfStyle w:val="001000000000" w:firstRow="0" w:lastRow="0" w:firstColumn="1" w:lastColumn="0" w:oddVBand="0" w:evenVBand="0" w:oddHBand="0" w:evenHBand="0" w:firstRowFirstColumn="0" w:firstRowLastColumn="0" w:lastRowFirstColumn="0" w:lastRowLastColumn="0"/>
+            <w:tcW w:w="1838" w:type="dxa"/>
+          </w:tcPr>
+          <w:p>
+            <w:pPr>
+              <w:jc w:val="center"/>
+              <w:rPr>
+                <w:rFonts w:ascii="Arial" w:hAnsi="Arial" w:cs="Arial"/>
+                <w:sz w:val="24"/>
+                <w:szCs w:val="24"/>
+              </w:rPr>
+            </w:pPr>
+            <w:r>
+              <w:rPr>
+                <w:rFonts w:ascii="Arial" w:hAnsi="Arial" w:cs="Arial"/>
+                <w:sz w:val="24"/>
+                <w:szCs w:val="24"/>
+              </w:rPr>
+              <w:t>Caso de uso:</w:t>
+            </w:r>
+          </w:p>
+        </w:tc>
+        <w:tc>
+          <w:tcPr>
+            <w:tcW w:w="7655" w:type="dxa"/>
+          </w:tcPr>
+          <w:p>
+            <w:pPr>
+              <w:cnfStyle w:val="000000100000" w:firstRow="0" w:lastRow="0" w:firstColumn="0" w:lastColumn="0" w:oddVBand="0" w:evenVBand="0" w:oddHBand="1" w:evenHBand="0" w:firstRowFirstColumn="0" w:firstRowLastColumn="0" w:lastRowFirstColumn="0" w:lastRowLastColumn="0"/>
+              <w:rPr>
+                <w:rFonts w:ascii="Arial" w:hAnsi="Arial" w:cs="Arial"/>
+                <w:sz w:val="24"/>
+                <w:szCs w:val="24"/>
+              </w:rPr>
+            </w:pPr>
+            <w:r>
+              <w:rPr>
+                <w:rFonts w:ascii="Arial" w:hAnsi="Arial" w:cs="Arial"/>
+                <w:sz w:val="24"/>
+                <w:szCs w:val="24"/>
+              </w:rPr>
+              <w:t>Agregar contactos</w:t>
+            </w:r>
+          </w:p>
+        </w:tc>
+      </w:tr>
+      <w:tr>
+        <w:tc>
+          <w:tcPr>
+            <w:cnfStyle w:val="001000000000" w:firstRow="0" w:lastRow="0" w:firstColumn="1" w:lastColumn="0" w:oddVBand="0" w:evenVBand="0" w:oddHBand="0" w:evenHBand="0" w:firstRowFirstColumn="0" w:firstRowLastColumn="0" w:lastRowFirstColumn="0" w:lastRowLastColumn="0"/>
+            <w:tcW w:w="1838" w:type="dxa"/>
+          </w:tcPr>
+          <w:p>
+            <w:pPr>
+              <w:jc w:val="center"/>
+              <w:rPr>
+                <w:rFonts w:ascii="Arial" w:hAnsi="Arial" w:cs="Arial"/>
+                <w:sz w:val="24"/>
+                <w:szCs w:val="24"/>
+              </w:rPr>
+            </w:pPr>
+            <w:r>
+              <w:rPr>
+                <w:rFonts w:ascii="Arial" w:hAnsi="Arial" w:cs="Arial"/>
+                <w:sz w:val="24"/>
+                <w:szCs w:val="24"/>
+              </w:rPr>
+              <w:t>Actores:</w:t>
+            </w:r>
+          </w:p>
+        </w:tc>
+        <w:tc>
+          <w:tcPr>
+            <w:tcW w:w="7655" w:type="dxa"/>
+          </w:tcPr>
+          <w:p>
+            <w:pPr>
+              <w:cnfStyle w:val="000000000000" w:firstRow="0" w:lastRow="0" w:firstColumn="0" w:lastColumn="0" w:oddVBand="0" w:evenVBand="0" w:oddHBand="0" w:evenHBand="0" w:firstRowFirstColumn="0" w:firstRowLastColumn="0" w:lastRowFirstColumn="0" w:lastRowLastColumn="0"/>
+              <w:rPr>
+                <w:rFonts w:ascii="Arial" w:hAnsi="Arial" w:cs="Arial"/>
+                <w:sz w:val="24"/>
+                <w:szCs w:val="24"/>
+              </w:rPr>
+            </w:pPr>
+            <w:r>
+              <w:rPr>
+                <w:rFonts w:ascii="Arial" w:hAnsi="Arial" w:cs="Arial"/>
+                <w:sz w:val="24"/>
+                <w:szCs w:val="24"/>
+              </w:rPr>
+              <w:t>Usuario</w:t>
+            </w:r>
+          </w:p>
+        </w:tc>
+      </w:tr>
+      <w:tr>
+        <w:trPr>
+          <w:cnfStyle w:val="000000100000" w:firstRow="0" w:lastRow="0" w:firstColumn="0" w:lastColumn="0" w:oddVBand="0" w:evenVBand="0" w:oddHBand="1" w:evenHBand="0" w:firstRowFirstColumn="0" w:firstRowLastColumn="0" w:lastRowFirstColumn="0" w:lastRowLastColumn="0"/>
+        </w:trPr>
+        <w:tc>
+          <w:tcPr>
+            <w:cnfStyle w:val="001000000000" w:firstRow="0" w:lastRow="0" w:firstColumn="1" w:lastColumn="0" w:oddVBand="0" w:evenVBand="0" w:oddHBand="0" w:evenHBand="0" w:firstRowFirstColumn="0" w:firstRowLastColumn="0" w:lastRowFirstColumn="0" w:lastRowLastColumn="0"/>
+            <w:tcW w:w="1838" w:type="dxa"/>
+          </w:tcPr>
+          <w:p>
+            <w:pPr>
+              <w:jc w:val="center"/>
+              <w:rPr>
+                <w:rFonts w:ascii="Arial" w:hAnsi="Arial" w:cs="Arial"/>
+                <w:sz w:val="24"/>
+                <w:szCs w:val="24"/>
+              </w:rPr>
+            </w:pPr>
+            <w:r>
+              <w:rPr>
+                <w:rFonts w:ascii="Arial" w:hAnsi="Arial" w:cs="Arial"/>
+                <w:sz w:val="24"/>
+                <w:szCs w:val="24"/>
+              </w:rPr>
+              <w:t>Tipo:</w:t>
+            </w:r>
+          </w:p>
+        </w:tc>
+        <w:tc>
+          <w:tcPr>
+            <w:tcW w:w="7655" w:type="dxa"/>
+          </w:tcPr>
+          <w:p>
+            <w:pPr>
+              <w:cnfStyle w:val="000000100000" w:firstRow="0" w:lastRow="0" w:firstColumn="0" w:lastColumn="0" w:oddVBand="0" w:evenVBand="0" w:oddHBand="1" w:evenHBand="0" w:firstRowFirstColumn="0" w:firstRowLastColumn="0" w:lastRowFirstColumn="0" w:lastRowLastColumn="0"/>
+              <w:rPr>
+                <w:rFonts w:ascii="Arial" w:hAnsi="Arial" w:cs="Arial"/>
+                <w:sz w:val="24"/>
+                <w:szCs w:val="24"/>
+              </w:rPr>
+            </w:pPr>
+            <w:r>
+              <w:rPr>
+                <w:rFonts w:ascii="Arial" w:hAnsi="Arial" w:cs="Arial"/>
+                <w:sz w:val="24"/>
+                <w:szCs w:val="24"/>
+              </w:rPr>
+              <w:t>Primario esencial</w:t>
+            </w:r>
+          </w:p>
+        </w:tc>
+      </w:tr>
+      <w:tr>
+        <w:tc>
+          <w:tcPr>
+            <w:cnfStyle w:val="001000000000" w:firstRow="0" w:lastRow="0" w:firstColumn="1" w:lastColumn="0" w:oddVBand="0" w:evenVBand="0" w:oddHBand="0" w:evenHBand="0" w:firstRowFirstColumn="0" w:firstRowLastColumn="0" w:lastRowFirstColumn="0" w:lastRowLastColumn="0"/>
+            <w:tcW w:w="1838" w:type="dxa"/>
+          </w:tcPr>
+          <w:p>
+            <w:pPr>
+              <w:jc w:val="center"/>
+              <w:rPr>
+                <w:rFonts w:ascii="Arial" w:hAnsi="Arial" w:cs="Arial"/>
+                <w:sz w:val="24"/>
+                <w:szCs w:val="24"/>
+              </w:rPr>
+            </w:pPr>
+            <w:r>
+              <w:rPr>
+                <w:rFonts w:ascii="Arial" w:hAnsi="Arial" w:cs="Arial"/>
+                <w:sz w:val="24"/>
+                <w:szCs w:val="24"/>
+              </w:rPr>
+              <w:t>Descripción:</w:t>
+            </w:r>
+          </w:p>
+        </w:tc>
+        <w:tc>
+          <w:tcPr>
+            <w:tcW w:w="7655" w:type="dxa"/>
+          </w:tcPr>
+          <w:p>
+            <w:pPr>
+              <w:cnfStyle w:val="000000000000" w:firstRow="0" w:lastRow="0" w:firstColumn="0" w:lastColumn="0" w:oddVBand="0" w:evenVBand="0" w:oddHBand="0" w:evenHBand="0" w:firstRowFirstColumn="0" w:firstRowLastColumn="0" w:lastRowFirstColumn="0" w:lastRowLastColumn="0"/>
+              <w:rPr>
+                <w:rFonts w:ascii="Arial" w:hAnsi="Arial" w:cs="Arial"/>
+                <w:sz w:val="24"/>
+                <w:szCs w:val="24"/>
+              </w:rPr>
+            </w:pPr>
+            <w:r>
+              <w:rPr>
+                <w:rFonts w:ascii="Arial" w:hAnsi="Arial" w:cs="Arial"/>
+                <w:sz w:val="24"/>
+                <w:szCs w:val="24"/>
+              </w:rPr>
+              <w:t>Un usuario puede agregar a una lista los contactos que desee.</w:t>
+            </w:r>
+          </w:p>
+        </w:tc>
+      </w:tr>
+    </w:tbl>
+    <w:p>
+      <w:pPr>
+        <w:rPr>
+          <w:rFonts w:ascii="Arial" w:hAnsi="Arial" w:cs="Arial"/>
+          <w:sz w:val="24"/>
+          <w:szCs w:val="24"/>
+        </w:rPr>
+      </w:pPr>
+      <w:bookmarkStart w:id="0" w:name="_GoBack"/>
+      <w:bookmarkEnd w:id="0"/>
     </w:p>
     <w:p>
       <w:pPr>

</xml_diff>